<commit_message>
Create flutter blood bank app
</commit_message>
<xml_diff>
--- a/Blood Bank Documentaion.docx
+++ b/Blood Bank Documentaion.docx
@@ -4,7 +4,130 @@
   <w:body>
     <w:p>
       <w:pPr>
-        <w:bidi/>
+        <w:rPr>
+          <w:sz w:val="32"/>
+          <w:szCs w:val="32"/>
+          <w:lang w:bidi="ar-YE"/>
+        </w:rPr>
+      </w:pPr>
+    </w:p>
+    <w:p>
+      <w:pPr>
+        <w:rPr>
+          <w:sz w:val="32"/>
+          <w:szCs w:val="32"/>
+          <w:lang w:bidi="ar-YE"/>
+        </w:rPr>
+      </w:pPr>
+    </w:p>
+    <w:p>
+      <w:pPr>
+        <w:rPr>
+          <w:sz w:val="32"/>
+          <w:szCs w:val="32"/>
+          <w:lang w:bidi="ar-YE"/>
+        </w:rPr>
+      </w:pPr>
+    </w:p>
+    <w:p>
+      <w:pPr>
+        <w:rPr>
+          <w:sz w:val="32"/>
+          <w:szCs w:val="32"/>
+          <w:lang w:bidi="ar-YE"/>
+        </w:rPr>
+      </w:pPr>
+    </w:p>
+    <w:p>
+      <w:pPr>
+        <w:rPr>
+          <w:sz w:val="32"/>
+          <w:szCs w:val="32"/>
+          <w:lang w:bidi="ar-YE"/>
+        </w:rPr>
+      </w:pPr>
+    </w:p>
+    <w:p>
+      <w:pPr>
+        <w:rPr>
+          <w:sz w:val="32"/>
+          <w:szCs w:val="32"/>
+          <w:lang w:bidi="ar-YE"/>
+        </w:rPr>
+      </w:pPr>
+    </w:p>
+    <w:p>
+      <w:pPr>
+        <w:rPr>
+          <w:sz w:val="32"/>
+          <w:szCs w:val="32"/>
+          <w:lang w:bidi="ar-YE"/>
+        </w:rPr>
+      </w:pPr>
+    </w:p>
+    <w:p>
+      <w:pPr>
+        <w:rPr>
+          <w:sz w:val="32"/>
+          <w:szCs w:val="32"/>
+          <w:lang w:bidi="ar-YE"/>
+        </w:rPr>
+      </w:pPr>
+    </w:p>
+    <w:p>
+      <w:pPr>
+        <w:rPr>
+          <w:sz w:val="32"/>
+          <w:szCs w:val="32"/>
+          <w:lang w:bidi="ar-YE"/>
+        </w:rPr>
+      </w:pPr>
+    </w:p>
+    <w:p>
+      <w:pPr>
+        <w:rPr>
+          <w:sz w:val="32"/>
+          <w:szCs w:val="32"/>
+          <w:lang w:bidi="ar-YE"/>
+        </w:rPr>
+      </w:pPr>
+      <w:bookmarkStart w:id="0" w:name="_GoBack"/>
+      <w:bookmarkEnd w:id="0"/>
+    </w:p>
+    <w:p>
+      <w:pPr>
+        <w:jc w:val="center"/>
+        <w:rPr>
+          <w:b/>
+          <w:bCs/>
+          <w:sz w:val="36"/>
+          <w:szCs w:val="36"/>
+          <w:lang w:bidi="ar-YE"/>
+        </w:rPr>
+      </w:pPr>
+      <w:r>
+        <w:rPr>
+          <w:b/>
+          <w:bCs/>
+          <w:sz w:val="100"/>
+          <w:szCs w:val="100"/>
+          <w:lang w:bidi="ar-YE"/>
+        </w:rPr>
+        <w:t>Electronic Blood Bank</w:t>
+      </w:r>
+      <w:r>
+        <w:rPr>
+          <w:b/>
+          <w:bCs/>
+          <w:sz w:val="36"/>
+          <w:szCs w:val="36"/>
+          <w:lang w:bidi="ar-YE"/>
+        </w:rPr>
+        <w:br w:type="page"/>
+      </w:r>
+    </w:p>
+    <w:p>
+      <w:pPr>
         <w:jc w:val="center"/>
         <w:rPr>
           <w:sz w:val="32"/>
@@ -15,11 +138,11 @@
       </w:pPr>
       <w:r>
         <w:rPr>
-          <w:rFonts w:hint="cs"/>
-          <w:sz w:val="32"/>
-          <w:szCs w:val="32"/>
-          <w:lang w:bidi="ar-YE"/>
-        </w:rPr>
+          <w:sz w:val="32"/>
+          <w:szCs w:val="32"/>
+          <w:lang w:bidi="ar-YE"/>
+        </w:rPr>
+        <w:lastRenderedPageBreak/>
         <w:pict>
           <v:shapetype id="_x0000_t75" coordsize="21600,21600" o:spt="75" o:preferrelative="t" path="m@4@5l@4@11@9@11@9@5xe" filled="f" stroked="f">
             <v:stroke joinstyle="miter"/>
@@ -40,7 +163,7 @@
             <v:path o:extrusionok="f" gradientshapeok="t" o:connecttype="rect"/>
             <o:lock v:ext="edit" aspectratio="t"/>
           </v:shapetype>
-          <v:shape id="_x0000_i1025" type="#_x0000_t75" style="width:448.1pt;height:263.3pt">
+          <v:shape id="_x0000_i1025" type="#_x0000_t75" style="width:448.15pt;height:263.15pt">
             <v:imagedata r:id="rId6" o:title="Screenshot (652)" cropbottom="5496f" cropright="4341f"/>
           </v:shape>
         </w:pict>
@@ -48,7 +171,6 @@
     </w:p>
     <w:p>
       <w:pPr>
-        <w:bidi/>
         <w:jc w:val="center"/>
         <w:rPr>
           <w:sz w:val="32"/>
@@ -67,23 +189,21 @@
     </w:p>
     <w:p>
       <w:pPr>
-        <w:bidi/>
-        <w:jc w:val="center"/>
-        <w:rPr>
-          <w:sz w:val="32"/>
-          <w:szCs w:val="32"/>
-          <w:lang w:bidi="ar-YE"/>
-        </w:rPr>
-      </w:pPr>
-      <w:r>
-        <w:rPr>
-          <w:rFonts w:hint="cs"/>
+        <w:jc w:val="center"/>
+        <w:rPr>
+          <w:sz w:val="32"/>
+          <w:szCs w:val="32"/>
+          <w:lang w:bidi="ar-YE"/>
+        </w:rPr>
+      </w:pPr>
+      <w:r>
+        <w:rPr>
           <w:sz w:val="32"/>
           <w:szCs w:val="32"/>
           <w:lang w:bidi="ar-YE"/>
         </w:rPr>
         <w:pict>
-          <v:shape id="_x0000_i1026" type="#_x0000_t75" style="width:456.7pt;height:381.5pt">
+          <v:shape id="_x0000_i1026" type="#_x0000_t75" style="width:456.85pt;height:382.35pt">
             <v:imagedata r:id="rId7" o:title="class diagram"/>
           </v:shape>
         </w:pict>
@@ -91,7 +211,6 @@
     </w:p>
     <w:p>
       <w:pPr>
-        <w:bidi/>
         <w:jc w:val="center"/>
         <w:rPr>
           <w:sz w:val="32"/>
@@ -110,24 +229,22 @@
     </w:p>
     <w:p>
       <w:pPr>
-        <w:bidi/>
-        <w:jc w:val="center"/>
-        <w:rPr>
-          <w:sz w:val="32"/>
-          <w:szCs w:val="32"/>
-          <w:lang w:bidi="ar-YE"/>
-        </w:rPr>
-      </w:pPr>
-      <w:r>
-        <w:rPr>
-          <w:rFonts w:hint="cs"/>
+        <w:jc w:val="center"/>
+        <w:rPr>
+          <w:sz w:val="32"/>
+          <w:szCs w:val="32"/>
+          <w:lang w:bidi="ar-YE"/>
+        </w:rPr>
+      </w:pPr>
+      <w:r>
+        <w:rPr>
           <w:sz w:val="32"/>
           <w:szCs w:val="32"/>
           <w:lang w:bidi="ar-YE"/>
         </w:rPr>
         <w:lastRenderedPageBreak/>
         <w:pict>
-          <v:shape id="_x0000_i1027" type="#_x0000_t75" style="width:458.85pt;height:549.15pt">
+          <v:shape id="_x0000_i1027" type="#_x0000_t75" style="width:459.3pt;height:548.7pt">
             <v:imagedata r:id="rId8" o:title="use_case"/>
           </v:shape>
         </w:pict>
@@ -135,7 +252,6 @@
     </w:p>
     <w:p>
       <w:pPr>
-        <w:bidi/>
         <w:jc w:val="center"/>
         <w:rPr>
           <w:sz w:val="32"/>
@@ -154,7 +270,153 @@
     </w:p>
     <w:p>
       <w:pPr>
-        <w:bidi/>
+        <w:rPr>
+          <w:sz w:val="32"/>
+          <w:szCs w:val="32"/>
+          <w:lang w:bidi="ar-YE"/>
+        </w:rPr>
+      </w:pPr>
+      <w:r>
+        <w:rPr>
+          <w:sz w:val="32"/>
+          <w:szCs w:val="32"/>
+          <w:lang w:bidi="ar-YE"/>
+        </w:rPr>
+        <w:br w:type="page"/>
+      </w:r>
+    </w:p>
+    <w:p>
+      <w:pPr>
+        <w:jc w:val="center"/>
+        <w:rPr>
+          <w:sz w:val="32"/>
+          <w:szCs w:val="32"/>
+          <w:lang w:bidi="ar-YE"/>
+        </w:rPr>
+      </w:pPr>
+      <w:r>
+        <w:rPr>
+          <w:sz w:val="32"/>
+          <w:szCs w:val="32"/>
+          <w:lang w:bidi="ar-YE"/>
+        </w:rPr>
+        <w:lastRenderedPageBreak/>
+        <w:pict>
+          <v:shape id="_x0000_i1028" type="#_x0000_t75" style="width:378.6pt;height:309.1pt">
+            <v:imagedata r:id="rId9" o:title="Search For User" croptop="12650f" cropbottom="11257f" cropleft="17931f" cropright="19042f"/>
+          </v:shape>
+        </w:pict>
+      </w:r>
+      <w:r>
+        <w:rPr>
+          <w:sz w:val="32"/>
+          <w:szCs w:val="32"/>
+          <w:lang w:bidi="ar-YE"/>
+        </w:rPr>
+        <w:pict>
+          <v:shape id="_x0000_i1029" type="#_x0000_t75" style="width:376.15pt;height:306.6pt">
+            <v:imagedata r:id="rId10" o:title="Register" croptop="15259f" cropbottom="10146f" cropleft="18852f" cropright="19538f"/>
+          </v:shape>
+        </w:pict>
+      </w:r>
+      <w:r>
+        <w:rPr>
+          <w:sz w:val="32"/>
+          <w:szCs w:val="32"/>
+          <w:lang w:bidi="ar-YE"/>
+        </w:rPr>
+        <w:lastRenderedPageBreak/>
+        <w:pict>
+          <v:shape id="_x0000_i1030" type="#_x0000_t75" style="width:364.95pt;height:333.95pt">
+            <v:imagedata r:id="rId11" o:title="Login" croptop="12162f" cropbottom="7975f" cropleft="16353f" cropright="21360f"/>
+          </v:shape>
+        </w:pict>
+      </w:r>
+      <w:r>
+        <w:rPr>
+          <w:sz w:val="32"/>
+          <w:szCs w:val="32"/>
+          <w:lang w:bidi="ar-YE"/>
+        </w:rPr>
+        <w:pict>
+          <v:shape id="_x0000_i1031" type="#_x0000_t75" style="width:366.2pt;height:324pt">
+            <v:imagedata r:id="rId12" o:title="Delete Hospital" croptop="12971f" cropbottom="8514f" cropleft="18318f" cropright="19162f"/>
+          </v:shape>
+        </w:pict>
+      </w:r>
+    </w:p>
+    <w:p>
+      <w:pPr>
+        <w:jc w:val="center"/>
+        <w:rPr>
+          <w:sz w:val="32"/>
+          <w:szCs w:val="32"/>
+          <w:lang w:bidi="ar-YE"/>
+        </w:rPr>
+      </w:pPr>
+      <w:r>
+        <w:rPr>
+          <w:sz w:val="32"/>
+          <w:szCs w:val="32"/>
+          <w:lang w:bidi="ar-YE"/>
+        </w:rPr>
+        <w:lastRenderedPageBreak/>
+        <w:pict>
+          <v:shape id="_x0000_i1032" type="#_x0000_t75" style="width:358.75pt;height:4in">
+            <v:imagedata r:id="rId13" o:title="Add Hospital" croptop="13205f" cropbottom="8802f" cropleft="16298f" cropright="18802f"/>
+          </v:shape>
+        </w:pict>
+      </w:r>
+      <w:r>
+        <w:rPr>
+          <w:sz w:val="32"/>
+          <w:szCs w:val="32"/>
+          <w:lang w:bidi="ar-YE"/>
+        </w:rPr>
+        <w:pict>
+          <v:shape id="_x0000_i1033" type="#_x0000_t75" style="width:357.5pt;height:304.15pt">
+            <v:imagedata r:id="rId14" o:title="Update Profile" croptop="12065f" cropbottom="8115f" cropleft="15888f" cropright="19575f"/>
+          </v:shape>
+        </w:pict>
+      </w:r>
+    </w:p>
+    <w:p>
+      <w:pPr>
+        <w:jc w:val="center"/>
+        <w:rPr>
+          <w:sz w:val="32"/>
+          <w:szCs w:val="32"/>
+          <w:lang w:bidi="ar-YE"/>
+        </w:rPr>
+      </w:pPr>
+      <w:r>
+        <w:rPr>
+          <w:sz w:val="32"/>
+          <w:szCs w:val="32"/>
+          <w:lang w:bidi="ar-YE"/>
+        </w:rPr>
+        <w:t>Sequence Diagrams</w:t>
+      </w:r>
+    </w:p>
+    <w:p>
+      <w:pPr>
+        <w:rPr>
+          <w:sz w:val="32"/>
+          <w:szCs w:val="32"/>
+          <w:lang w:bidi="ar-YE"/>
+        </w:rPr>
+      </w:pPr>
+      <w:r>
+        <w:rPr>
+          <w:sz w:val="32"/>
+          <w:szCs w:val="32"/>
+          <w:lang w:bidi="ar-YE"/>
+        </w:rPr>
+        <w:br w:type="page"/>
+      </w:r>
+    </w:p>
+    <w:p>
+      <w:pPr>
         <w:jc w:val="center"/>
         <w:rPr>
           <w:sz w:val="32"/>
@@ -188,7 +450,7 @@
                     </pic:cNvPicPr>
                   </pic:nvPicPr>
                   <pic:blipFill>
-                    <a:blip r:embed="rId9" cstate="print">
+                    <a:blip r:embed="rId15" cstate="print">
                       <a:extLst>
                         <a:ext uri="{28A0092B-C50C-407E-A947-70E740481C1C}">
                           <a14:useLocalDpi xmlns:a14="http://schemas.microsoft.com/office/drawing/2010/main" val="0"/>
@@ -221,34 +483,31 @@
       </w:r>
       <w:r>
         <w:rPr>
-          <w:rFonts w:hint="cs"/>
           <w:sz w:val="32"/>
           <w:szCs w:val="32"/>
           <w:lang w:bidi="ar-YE"/>
         </w:rPr>
         <w:pict>
-          <v:shape id="_x0000_i1030" type="#_x0000_t75" style="width:171.95pt;height:343.9pt;mso-position-horizontal:absolute;mso-position-horizontal-relative:text;mso-position-vertical:absolute;mso-position-vertical-relative:text;mso-width-relative:page;mso-height-relative:page">
-            <v:imagedata r:id="rId10" o:title="Screenshot_1660599152"/>
+          <v:shape id="_x0000_i1034" type="#_x0000_t75" style="width:171.3pt;height:343.85pt;mso-position-horizontal:absolute;mso-position-horizontal-relative:text;mso-position-vertical:absolute;mso-position-vertical-relative:text;mso-width-relative:page;mso-height-relative:page">
+            <v:imagedata r:id="rId16" o:title="Screenshot_1660599152"/>
           </v:shape>
         </w:pict>
       </w:r>
       <w:r>
         <w:rPr>
-          <w:rFonts w:hint="cs"/>
           <w:sz w:val="32"/>
           <w:szCs w:val="32"/>
           <w:lang w:bidi="ar-YE"/>
         </w:rPr>
         <w:pict>
-          <v:shape id="_x0000_i1031" type="#_x0000_t75" style="width:171.95pt;height:343.9pt">
-            <v:imagedata r:id="rId11" o:title="Screenshot_1660599156"/>
+          <v:shape id="_x0000_i1035" type="#_x0000_t75" style="width:171.3pt;height:343.85pt">
+            <v:imagedata r:id="rId17" o:title="Screenshot_1660599156"/>
           </v:shape>
         </w:pict>
       </w:r>
     </w:p>
     <w:p>
       <w:pPr>
-        <w:bidi/>
         <w:jc w:val="center"/>
         <w:rPr>
           <w:sz w:val="32"/>
@@ -267,18 +526,16 @@
     </w:p>
     <w:p>
       <w:pPr>
-        <w:bidi/>
-        <w:jc w:val="center"/>
-        <w:rPr>
-          <w:sz w:val="32"/>
-          <w:szCs w:val="32"/>
-          <w:lang w:bidi="ar-YE"/>
-        </w:rPr>
-      </w:pPr>
-    </w:p>
-    <w:p>
-      <w:pPr>
-        <w:bidi/>
+        <w:jc w:val="center"/>
+        <w:rPr>
+          <w:sz w:val="32"/>
+          <w:szCs w:val="32"/>
+          <w:lang w:bidi="ar-YE"/>
+        </w:rPr>
+      </w:pPr>
+    </w:p>
+    <w:p>
+      <w:pPr>
         <w:jc w:val="center"/>
         <w:rPr>
           <w:sz w:val="32"/>
@@ -293,44 +550,32 @@
           <w:lang w:bidi="ar-YE"/>
         </w:rPr>
         <w:pict>
-          <v:shape id="_x0000_i1028" type="#_x0000_t75" style="width:468.55pt;height:263.3pt">
-            <v:imagedata r:id="rId12" o:title="Screenshot (675)"/>
+          <v:shape id="_x0000_i1036" type="#_x0000_t75" style="width:468pt;height:263.15pt">
+            <v:imagedata r:id="rId18" o:title="Screenshot (675)"/>
           </v:shape>
         </w:pict>
       </w:r>
     </w:p>
     <w:p>
       <w:pPr>
-        <w:bidi/>
-        <w:jc w:val="center"/>
-        <w:rPr>
-          <w:sz w:val="32"/>
-          <w:szCs w:val="32"/>
-          <w:lang w:bidi="ar-YE"/>
-        </w:rPr>
-      </w:pPr>
-      <w:proofErr w:type="spellStart"/>
-      <w:r>
-        <w:rPr>
-          <w:sz w:val="32"/>
-          <w:szCs w:val="32"/>
-          <w:lang w:bidi="ar-YE"/>
-        </w:rPr>
-        <w:t>Trello</w:t>
-      </w:r>
-      <w:proofErr w:type="spellEnd"/>
-      <w:r>
-        <w:rPr>
-          <w:sz w:val="32"/>
-          <w:szCs w:val="32"/>
-          <w:lang w:bidi="ar-YE"/>
-        </w:rPr>
-        <w:t xml:space="preserve"> (Task Management Tool)</w:t>
-      </w:r>
-    </w:p>
-    <w:p>
-      <w:pPr>
-        <w:bidi/>
+        <w:jc w:val="center"/>
+        <w:rPr>
+          <w:sz w:val="32"/>
+          <w:szCs w:val="32"/>
+          <w:lang w:bidi="ar-YE"/>
+        </w:rPr>
+      </w:pPr>
+      <w:r>
+        <w:rPr>
+          <w:sz w:val="32"/>
+          <w:szCs w:val="32"/>
+          <w:lang w:bidi="ar-YE"/>
+        </w:rPr>
+        <w:t>Trello (Task Management Tool)</w:t>
+      </w:r>
+    </w:p>
+    <w:p>
+      <w:pPr>
         <w:jc w:val="center"/>
         <w:rPr>
           <w:sz w:val="32"/>
@@ -347,23 +592,21 @@
         </w:rPr>
         <w:lastRenderedPageBreak/>
         <w:pict>
-          <v:shape id="_x0000_i1029" type="#_x0000_t75" style="width:468.55pt;height:263.3pt">
-            <v:imagedata r:id="rId13" o:title="Screenshot (668)"/>
+          <v:shape id="_x0000_i1037" type="#_x0000_t75" style="width:468pt;height:220.95pt">
+            <v:imagedata r:id="rId19" o:title="Screenshot (668)" croptop="7225f" cropbottom="3183f"/>
           </v:shape>
         </w:pict>
       </w:r>
     </w:p>
     <w:p>
       <w:pPr>
-        <w:bidi/>
-        <w:jc w:val="center"/>
-        <w:rPr>
-          <w:sz w:val="32"/>
-          <w:szCs w:val="32"/>
-          <w:lang w:bidi="ar-YE"/>
-        </w:rPr>
-      </w:pPr>
-      <w:proofErr w:type="spellStart"/>
+        <w:jc w:val="center"/>
+        <w:rPr>
+          <w:sz w:val="32"/>
+          <w:szCs w:val="32"/>
+          <w:lang w:bidi="ar-YE"/>
+        </w:rPr>
+      </w:pPr>
       <w:r>
         <w:rPr>
           <w:sz w:val="32"/>
@@ -372,11 +615,9 @@
         </w:rPr>
         <w:t>Github</w:t>
       </w:r>
-      <w:proofErr w:type="spellEnd"/>
-    </w:p>
-    <w:p>
-      <w:pPr>
-        <w:bidi/>
+    </w:p>
+    <w:p>
+      <w:pPr>
         <w:jc w:val="center"/>
         <w:rPr>
           <w:sz w:val="32"/>
@@ -387,20 +628,62 @@
       </w:pPr>
       <w:r>
         <w:rPr>
-          <w:sz w:val="32"/>
-          <w:szCs w:val="32"/>
-          <w:lang w:bidi="ar-YE"/>
-        </w:rPr>
-        <w:pict>
-          <v:shape id="_x0000_i1032" type="#_x0000_t75" style="width:468.55pt;height:368.6pt">
-            <v:imagedata r:id="rId14" o:title="Readme"/>
-          </v:shape>
-        </w:pict>
-      </w:r>
-    </w:p>
-    <w:p>
-      <w:pPr>
-        <w:bidi/>
+          <w:noProof/>
+          <w:sz w:val="32"/>
+          <w:szCs w:val="32"/>
+        </w:rPr>
+        <w:drawing>
+          <wp:inline distT="0" distB="0" distL="0" distR="0">
+            <wp:extent cx="5080249" cy="4790497"/>
+            <wp:effectExtent l="0" t="0" r="6350" b="0"/>
+            <wp:docPr id="1" name="Picture 1" descr="D:\CS &amp; IT\My Projects\Git\Blood Bank\Readme.PNG"/>
+            <wp:cNvGraphicFramePr>
+              <a:graphicFrameLocks xmlns:a="http://schemas.openxmlformats.org/drawingml/2006/main" noChangeAspect="1"/>
+            </wp:cNvGraphicFramePr>
+            <a:graphic xmlns:a="http://schemas.openxmlformats.org/drawingml/2006/main">
+              <a:graphicData uri="http://schemas.openxmlformats.org/drawingml/2006/picture">
+                <pic:pic xmlns:pic="http://schemas.openxmlformats.org/drawingml/2006/picture">
+                  <pic:nvPicPr>
+                    <pic:cNvPr id="0" name="Picture 10" descr="D:\CS &amp; IT\My Projects\Git\Blood Bank\Readme.PNG"/>
+                    <pic:cNvPicPr>
+                      <a:picLocks noChangeAspect="1" noChangeArrowheads="1"/>
+                    </pic:cNvPicPr>
+                  </pic:nvPicPr>
+                  <pic:blipFill>
+                    <a:blip r:embed="rId20">
+                      <a:extLst>
+                        <a:ext uri="{28A0092B-C50C-407E-A947-70E740481C1C}">
+                          <a14:useLocalDpi xmlns:a14="http://schemas.microsoft.com/office/drawing/2010/main" val="0"/>
+                        </a:ext>
+                      </a:extLst>
+                    </a:blip>
+                    <a:srcRect/>
+                    <a:stretch>
+                      <a:fillRect/>
+                    </a:stretch>
+                  </pic:blipFill>
+                  <pic:spPr bwMode="auto">
+                    <a:xfrm>
+                      <a:off x="0" y="0"/>
+                      <a:ext cx="5090334" cy="4800007"/>
+                    </a:xfrm>
+                    <a:prstGeom prst="rect">
+                      <a:avLst/>
+                    </a:prstGeom>
+                    <a:noFill/>
+                    <a:ln>
+                      <a:noFill/>
+                    </a:ln>
+                  </pic:spPr>
+                </pic:pic>
+              </a:graphicData>
+            </a:graphic>
+          </wp:inline>
+        </w:drawing>
+      </w:r>
+    </w:p>
+    <w:p>
+      <w:pPr>
         <w:jc w:val="center"/>
         <w:rPr>
           <w:sz w:val="32"/>
@@ -417,8 +700,6 @@
         </w:rPr>
         <w:t>Project README File</w:t>
       </w:r>
-      <w:bookmarkStart w:id="0" w:name="_GoBack"/>
-      <w:bookmarkEnd w:id="0"/>
     </w:p>
     <w:sectPr>
       <w:pgSz w:w="12240" w:h="15840"/>

</xml_diff>